<commit_message>
error fixes in stories
</commit_message>
<xml_diff>
--- a/writing/word-docs/The da Vinci System.docx
+++ b/writing/word-docs/The da Vinci System.docx
@@ -1,6 +1,6 @@
 
 <file path=word/document.xml><?xml version="1.0" encoding="utf-8"?>
-<w:document xmlns:wpc="http://schemas.microsoft.com/office/word/2010/wordprocessingCanvas" xmlns:cx="http://schemas.microsoft.com/office/drawing/2014/chartex" xmlns:cx1="http://schemas.microsoft.com/office/drawing/2015/9/8/chartex" xmlns:cx2="http://schemas.microsoft.com/office/drawing/2015/10/21/chartex" xmlns:cx3="http://schemas.microsoft.com/office/drawing/2016/5/9/chartex" xmlns:cx4="http://schemas.microsoft.com/office/drawing/2016/5/10/chartex" xmlns:cx5="http://schemas.microsoft.com/office/drawing/2016/5/11/chartex" xmlns:cx6="http://schemas.microsoft.com/office/drawing/2016/5/12/chartex" xmlns:cx7="http://schemas.microsoft.com/office/drawing/2016/5/13/chartex" xmlns:cx8="http://schemas.microsoft.com/office/drawing/2016/5/14/chartex" xmlns:mc="http://schemas.openxmlformats.org/markup-compatibility/2006" xmlns:aink="http://schemas.microsoft.com/office/drawing/2016/ink" xmlns:am3d="http://schemas.microsoft.com/office/drawing/2017/model3d" xmlns:o="urn:schemas-microsoft-com:office:office" xmlns:r="http://schemas.openxmlformats.org/officeDocument/2006/relationships" xmlns:m="http://schemas.openxmlformats.org/officeDocument/2006/math" xmlns:v="urn:schemas-microsoft-com:vml" xmlns:wp14="http://schemas.microsoft.com/office/word/2010/wordprocessingDrawing" xmlns:wp="http://schemas.openxmlformats.org/drawingml/2006/wordprocessingDrawing" xmlns:w10="urn:schemas-microsoft-com:office:word" xmlns:w="http://schemas.openxmlformats.org/wordprocessingml/2006/main" xmlns:w14="http://schemas.microsoft.com/office/word/2010/wordml" xmlns:w15="http://schemas.microsoft.com/office/word/2012/wordml" xmlns:w16cid="http://schemas.microsoft.com/office/word/2016/wordml/cid" xmlns:w16se="http://schemas.microsoft.com/office/word/2015/wordml/symex" xmlns:wpg="http://schemas.microsoft.com/office/word/2010/wordprocessingGroup" xmlns:wpi="http://schemas.microsoft.com/office/word/2010/wordprocessingInk" xmlns:wne="http://schemas.microsoft.com/office/word/2006/wordml" xmlns:wps="http://schemas.microsoft.com/office/word/2010/wordprocessingShape" mc:Ignorable="w14 w15 w16se w16cid wp14">
+<w:document xmlns:wpc="http://schemas.microsoft.com/office/word/2010/wordprocessingCanvas" xmlns:cx="http://schemas.microsoft.com/office/drawing/2014/chartex" xmlns:cx1="http://schemas.microsoft.com/office/drawing/2015/9/8/chartex" xmlns:mc="http://schemas.openxmlformats.org/markup-compatibility/2006" xmlns:o="urn:schemas-microsoft-com:office:office" xmlns:r="http://schemas.openxmlformats.org/officeDocument/2006/relationships" xmlns:m="http://schemas.openxmlformats.org/officeDocument/2006/math" xmlns:v="urn:schemas-microsoft-com:vml" xmlns:wp14="http://schemas.microsoft.com/office/word/2010/wordprocessingDrawing" xmlns:wp="http://schemas.openxmlformats.org/drawingml/2006/wordprocessingDrawing" xmlns:w10="urn:schemas-microsoft-com:office:word" xmlns:w="http://schemas.openxmlformats.org/wordprocessingml/2006/main" xmlns:w14="http://schemas.microsoft.com/office/word/2010/wordml" xmlns:w15="http://schemas.microsoft.com/office/word/2012/wordml" xmlns:w16se="http://schemas.microsoft.com/office/word/2015/wordml/symex" xmlns:wpg="http://schemas.microsoft.com/office/word/2010/wordprocessingGroup" xmlns:wpi="http://schemas.microsoft.com/office/word/2010/wordprocessingInk" xmlns:wne="http://schemas.microsoft.com/office/word/2006/wordml" xmlns:wps="http://schemas.microsoft.com/office/word/2010/wordprocessingShape" mc:Ignorable="w14 w15 w16se wp14">
   <w:body>
     <w:p>
       <w:pPr>
@@ -13,13 +13,31 @@
         <w:t xml:space="preserve"> </w:t>
       </w:r>
       <w:r>
-        <w:t xml:space="preserve">death of Mark Bentley marked the turning point in modern journalism, yet no self-respecting journalist would dare to admit it. </w:t>
-      </w:r>
-      <w:r>
-        <w:t>Hate</w:t>
-      </w:r>
-      <w:r>
-        <w:t xml:space="preserve"> and opposition aside, his legacy is clear in the form of incredible viewership and remarkable innovation within a dying industry. </w:t>
+        <w:t xml:space="preserve">death of Mark Bentley marked </w:t>
+      </w:r>
+      <w:r>
+        <w:t>a</w:t>
+      </w:r>
+      <w:r>
+        <w:t xml:space="preserve"> turning point in modern journalism, yet no self-respecting journalist would dare to admit it. </w:t>
+      </w:r>
+      <w:r>
+        <w:t>O</w:t>
+      </w:r>
+      <w:r>
+        <w:t xml:space="preserve">pposition aside, his legacy is clear in the form of </w:t>
+      </w:r>
+      <w:r>
+        <w:t>remarkable</w:t>
+      </w:r>
+      <w:r>
+        <w:t xml:space="preserve"> viewership and </w:t>
+      </w:r>
+      <w:r>
+        <w:t>i</w:t>
+      </w:r>
+      <w:r>
+        <w:t xml:space="preserve">nnovation within a dying industry. </w:t>
       </w:r>
       <w:r>
         <w:t xml:space="preserve">Mark Bentley, the fear mongering force behind </w:t>
@@ -43,10 +61,10 @@
         <w:t xml:space="preserve"> </w:t>
       </w:r>
       <w:r>
-        <w:t>Beaming his golden voice through the electronic airways with the poise of a rattlesnake, Mark Bentley made his mark in</w:t>
-      </w:r>
-      <w:r>
-        <w:t xml:space="preserve"> and gained success in the</w:t>
+        <w:t xml:space="preserve">Beaming his golden voice through the electronic airways with the poise of a rattlesnake, Mark Bentley </w:t>
+      </w:r>
+      <w:r>
+        <w:t>gained success in the</w:t>
       </w:r>
       <w:r>
         <w:t xml:space="preserve"> largely unexplored wo</w:t>
@@ -113,615 +131,655 @@
         <w:t>His</w:t>
       </w:r>
       <w:r>
-        <w:t xml:space="preserve"> videos exploded after a series of leaks corroborated Mark’s claims and he managed to obtain first hand footage of the abuse. </w:t>
+        <w:t xml:space="preserve"> videos exploded </w:t>
+      </w:r>
+      <w:r>
+        <w:t xml:space="preserve">in popularity </w:t>
+      </w:r>
+      <w:r>
+        <w:t xml:space="preserve">after a series of leaks corroborated Mark’s claims and he managed to obtain first hand footage of the abuse. </w:t>
       </w:r>
       <w:r>
         <w:t>The videos of the torture</w:t>
       </w:r>
+      <w:proofErr w:type="gramStart"/>
+      <w:r>
+        <w:t>;</w:t>
+      </w:r>
+      <w:proofErr w:type="gramEnd"/>
+      <w:r>
+        <w:t xml:space="preserve"> </w:t>
+      </w:r>
+      <w:r>
+        <w:t xml:space="preserve">which featured </w:t>
+      </w:r>
+      <w:r>
+        <w:t>force-feeding</w:t>
+      </w:r>
+      <w:r>
+        <w:t xml:space="preserve">, pressure hosing, and </w:t>
+      </w:r>
+      <w:r>
+        <w:t>locking</w:t>
+      </w:r>
+      <w:r>
+        <w:t xml:space="preserve"> detainees i</w:t>
+      </w:r>
+      <w:r>
+        <w:t>nside boxes filled with insects</w:t>
+      </w:r>
       <w:r>
         <w:t>,</w:t>
       </w:r>
       <w:r>
+        <w:t xml:space="preserve"> along</w:t>
+      </w:r>
+      <w:r>
+        <w:t>side</w:t>
+      </w:r>
+      <w:r>
+        <w:t xml:space="preserve"> Mark Bentley’</w:t>
+      </w:r>
+      <w:r>
+        <w:t>s narration</w:t>
+      </w:r>
+      <w:r>
+        <w:t>,</w:t>
+      </w:r>
+      <w:r>
+        <w:t xml:space="preserve"> went viral</w:t>
+      </w:r>
+      <w:r>
+        <w:t xml:space="preserve"> and </w:t>
+      </w:r>
+      <w:r>
+        <w:t>flooded</w:t>
+      </w:r>
+      <w:r>
         <w:t xml:space="preserve"> </w:t>
       </w:r>
       <w:r>
-        <w:t xml:space="preserve">which featured force feeding, pressure hosing, and </w:t>
-      </w:r>
-      <w:r>
-        <w:t>locking</w:t>
-      </w:r>
-      <w:r>
-        <w:t xml:space="preserve"> detainees i</w:t>
-      </w:r>
-      <w:r>
-        <w:t>nside boxes filled with insects</w:t>
-      </w:r>
-      <w:r>
-        <w:t>,</w:t>
-      </w:r>
-      <w:r>
-        <w:t xml:space="preserve"> along</w:t>
-      </w:r>
-      <w:r>
-        <w:t>side</w:t>
-      </w:r>
-      <w:r>
-        <w:t xml:space="preserve"> Mark Bentley’</w:t>
-      </w:r>
-      <w:r>
-        <w:t>s narration</w:t>
-      </w:r>
-      <w:r>
-        <w:t>,</w:t>
-      </w:r>
-      <w:r>
-        <w:t xml:space="preserve"> went viral</w:t>
-      </w:r>
-      <w:r>
-        <w:t xml:space="preserve"> and </w:t>
-      </w:r>
-      <w:r>
-        <w:t>flooded</w:t>
+        <w:t>internet channels</w:t>
+      </w:r>
+      <w:r>
+        <w:t xml:space="preserve"> throughout the world. </w:t>
+      </w:r>
+      <w:r>
+        <w:t xml:space="preserve">Soon after, </w:t>
+      </w:r>
+      <w:r>
+        <w:t xml:space="preserve">Bentley was </w:t>
+      </w:r>
+      <w:r>
+        <w:t>popping up</w:t>
       </w:r>
       <w:r>
         <w:t xml:space="preserve"> </w:t>
       </w:r>
       <w:r>
-        <w:t>internet channels</w:t>
-      </w:r>
-      <w:r>
-        <w:t xml:space="preserve"> throughout the world. </w:t>
-      </w:r>
-      <w:r>
-        <w:t xml:space="preserve">Soon after, </w:t>
-      </w:r>
-      <w:r>
-        <w:t xml:space="preserve">Bentley was </w:t>
-      </w:r>
-      <w:r>
-        <w:t>popping up</w:t>
+        <w:t>on news programs across America soaking up the fame</w:t>
+      </w:r>
+      <w:r>
+        <w:t xml:space="preserve"> and plugging Hammer</w:t>
+      </w:r>
+      <w:r>
+        <w:t>-</w:t>
+      </w:r>
+      <w:r>
+        <w:t>Fist News along with it. Th</w:t>
+      </w:r>
+      <w:r>
+        <w:t>ese interviews</w:t>
+      </w:r>
+      <w:r>
+        <w:t xml:space="preserve"> would be the last time that Mark Bentley would</w:t>
+      </w:r>
+      <w:r>
+        <w:t xml:space="preserve"> appear on national television </w:t>
+      </w:r>
+      <w:r>
+        <w:t xml:space="preserve">and would end a streak of violent, loud television </w:t>
+      </w:r>
+      <w:r>
+        <w:t>interviews that featured him debating the various conspiracies that he loved to</w:t>
+      </w:r>
+      <w:r>
+        <w:t xml:space="preserve"> indulge in. Instead of television, Mark turned his atte</w:t>
+      </w:r>
+      <w:r>
+        <w:t>ntion to social media, buying</w:t>
+      </w:r>
+      <w:r>
+        <w:t xml:space="preserve"> exclusive channel</w:t>
+      </w:r>
+      <w:r>
+        <w:t xml:space="preserve">s on upcoming </w:t>
+      </w:r>
+      <w:r>
+        <w:t>app</w:t>
+      </w:r>
+      <w:r>
+        <w:t>s</w:t>
+      </w:r>
+      <w:r>
+        <w:t xml:space="preserve">, and </w:t>
+      </w:r>
+      <w:r>
+        <w:t>ensuring</w:t>
+      </w:r>
+      <w:r>
+        <w:t xml:space="preserve"> his place in the phones of millions of young Americans. His messages were short, and his videos were simple, but they caught the attention of an army of fervent followers. Always stressing the idea that no one was to be trusted, Mark let loose a swarm of conspiracy videos ranging from outing the corrupt behavio</w:t>
+      </w:r>
+      <w:r>
+        <w:t>r of politicians, to busting</w:t>
       </w:r>
       <w:r>
         <w:t xml:space="preserve"> </w:t>
       </w:r>
       <w:r>
-        <w:t>on news programs across America soaking up the fame</w:t>
-      </w:r>
-      <w:r>
-        <w:t xml:space="preserve"> and plugging Hammer</w:t>
-      </w:r>
-      <w:r>
-        <w:t>-</w:t>
-      </w:r>
-      <w:r>
-        <w:t>Fist News along with it. Th</w:t>
-      </w:r>
-      <w:r>
-        <w:t>ese interviews</w:t>
-      </w:r>
-      <w:r>
-        <w:t xml:space="preserve"> would be the last time that Mark Bentley would</w:t>
-      </w:r>
-      <w:r>
-        <w:t xml:space="preserve"> appear on national television </w:t>
-      </w:r>
-      <w:r>
-        <w:t>and would end a streak of violent, loud television appearances</w:t>
-      </w:r>
-      <w:r>
-        <w:t xml:space="preserve"> that featured him </w:t>
-      </w:r>
-      <w:r>
-        <w:t xml:space="preserve">debating the various conspiracies </w:t>
-      </w:r>
-      <w:r>
-        <w:t>that he loved to indulge in. Instead of television, Mark turned his atte</w:t>
-      </w:r>
-      <w:r>
-        <w:t>ntion to social media, buying</w:t>
-      </w:r>
-      <w:r>
-        <w:t xml:space="preserve"> exclusive channel</w:t>
-      </w:r>
-      <w:r>
-        <w:t xml:space="preserve">s on upcoming </w:t>
-      </w:r>
-      <w:r>
-        <w:t>app</w:t>
-      </w:r>
-      <w:r>
-        <w:t>s</w:t>
-      </w:r>
-      <w:r>
-        <w:t xml:space="preserve">, and </w:t>
-      </w:r>
-      <w:r>
-        <w:t>ensuring</w:t>
-      </w:r>
-      <w:r>
-        <w:t xml:space="preserve"> his place in the phones of millions of young Americans. His messages were short, and his videos were </w:t>
+        <w:t>various mythical</w:t>
+      </w:r>
+      <w:r>
+        <w:t xml:space="preserve"> news stories he viewed as propaganda across as many channels on the internet as he could find. </w:t>
+      </w:r>
+      <w:r>
+        <w:t>Hammer-</w:t>
+      </w:r>
+      <w:r>
+        <w:t xml:space="preserve">Fist News became a force to </w:t>
+      </w:r>
+      <w:proofErr w:type="gramStart"/>
+      <w:r>
+        <w:t>be reck</w:t>
       </w:r>
       <w:bookmarkStart w:id="0" w:name="_GoBack"/>
       <w:bookmarkEnd w:id="0"/>
       <w:r>
-        <w:t>simple, but they caught the attention of an army of fervent followers. Always stressing the idea that no one was to be trusted, Mark let loose a swarm of conspiracy videos ranging from outing the corrupt behavio</w:t>
-      </w:r>
-      <w:r>
-        <w:t>r of politicians, to busting</w:t>
-      </w:r>
+        <w:t>oned with</w:t>
+      </w:r>
+      <w:proofErr w:type="gramEnd"/>
       <w:r>
         <w:t xml:space="preserve"> </w:t>
       </w:r>
       <w:r>
-        <w:t>various mythical</w:t>
-      </w:r>
-      <w:r>
-        <w:t xml:space="preserve"> news stories he viewed as propaganda across as many channels on the internet as he could find. </w:t>
-      </w:r>
-      <w:r>
-        <w:t>Hammer-</w:t>
-      </w:r>
-      <w:r>
-        <w:t>Fist News became a force to be reckoned with</w:t>
+        <w:t>and any video of Mark gush</w:t>
+      </w:r>
+      <w:r>
+        <w:t xml:space="preserve">ing hate </w:t>
+      </w:r>
+      <w:r>
+        <w:t>from his</w:t>
+      </w:r>
+      <w:r>
+        <w:t xml:space="preserve"> mouth could </w:t>
+      </w:r>
+      <w:r>
+        <w:t>summon</w:t>
+      </w:r>
+      <w:r>
+        <w:t xml:space="preserve"> an ar</w:t>
+      </w:r>
+      <w:r>
+        <w:t xml:space="preserve">ray </w:t>
+      </w:r>
+      <w:r>
+        <w:t xml:space="preserve">of angry minions in a moment’s notice. </w:t>
+      </w:r>
+    </w:p>
+    <w:p>
+      <w:pPr>
+        <w:pStyle w:val="NoSpacing"/>
+      </w:pPr>
+    </w:p>
+    <w:p>
+      <w:pPr>
+        <w:pStyle w:val="NoSpacing"/>
+      </w:pPr>
+      <w:r>
+        <w:t xml:space="preserve">At first, news conglomerates were slow to </w:t>
+      </w:r>
+      <w:r>
+        <w:t>respond</w:t>
+      </w:r>
+      <w:r>
+        <w:t xml:space="preserve">, but </w:t>
+      </w:r>
+      <w:r>
+        <w:t>it didn’t take them long to realize that</w:t>
+      </w:r>
+      <w:r>
+        <w:t xml:space="preserve"> Mark Bentley was a </w:t>
+      </w:r>
+      <w:r>
+        <w:t xml:space="preserve">serious </w:t>
+      </w:r>
+      <w:r>
+        <w:t>threat to their revenue, audience, and agenda. The attempts to discredit him grew far and wide, but were largely unsuccessful. Being</w:t>
+      </w:r>
+      <w:r>
+        <w:t xml:space="preserve"> the fat, bald, unbashful person</w:t>
+      </w:r>
+      <w:r>
+        <w:t xml:space="preserve"> that he was, Mark was hardly the kind of man who couldn’t take a shot. </w:t>
+      </w:r>
+      <w:r>
+        <w:t>He rolled with the punches</w:t>
+      </w:r>
+      <w:r>
+        <w:t xml:space="preserve"> and ignored </w:t>
+      </w:r>
+      <w:r>
+        <w:t xml:space="preserve">the criticism while continuing </w:t>
+      </w:r>
+      <w:r>
+        <w:t>to publish</w:t>
+      </w:r>
+      <w:r>
+        <w:t xml:space="preserve"> the aggressive and controversial stories his listeners loved. His enemies eventua</w:t>
+      </w:r>
+      <w:r>
+        <w:t>l</w:t>
+      </w:r>
+      <w:r>
+        <w:t>l</w:t>
+      </w:r>
+      <w:r>
+        <w:t>y</w:t>
+      </w:r>
+      <w:r>
+        <w:t xml:space="preserve"> came for his sponsorship, but he confided with exclusive sponsors who weren’t afraid to shy away from his extremities. </w:t>
+      </w:r>
+      <w:r>
+        <w:t xml:space="preserve">His vision materialized in a flag </w:t>
+      </w:r>
+      <w:r>
+        <w:t xml:space="preserve">built </w:t>
+      </w:r>
+      <w:r>
+        <w:t>of</w:t>
+      </w:r>
+      <w:r>
+        <w:t xml:space="preserve"> weapon accessories, cigar brands, </w:t>
+      </w:r>
+      <w:r>
+        <w:t xml:space="preserve">and </w:t>
+      </w:r>
+      <w:r>
+        <w:t xml:space="preserve">choice whiskeys, </w:t>
+      </w:r>
+      <w:r>
+        <w:t xml:space="preserve">and </w:t>
+      </w:r>
+      <w:r>
+        <w:t>Mark</w:t>
+      </w:r>
+      <w:r>
+        <w:t xml:space="preserve"> was finding</w:t>
+      </w:r>
+      <w:r>
+        <w:t xml:space="preserve"> new ways to monetize his content </w:t>
+      </w:r>
+      <w:r>
+        <w:t>by</w:t>
+      </w:r>
+      <w:r>
+        <w:t xml:space="preserve"> integrat</w:t>
+      </w:r>
+      <w:r>
+        <w:t>ing</w:t>
+      </w:r>
+      <w:r>
+        <w:t xml:space="preserve"> his partnerships into his programs, and sometimes</w:t>
+      </w:r>
+      <w:r>
+        <w:t xml:space="preserve"> news</w:t>
+      </w:r>
+      <w:r>
+        <w:t xml:space="preserve"> stories. </w:t>
+      </w:r>
+    </w:p>
+    <w:p>
+      <w:pPr>
+        <w:pStyle w:val="NoSpacing"/>
+      </w:pPr>
+    </w:p>
+    <w:p>
+      <w:pPr>
+        <w:pStyle w:val="NoSpacing"/>
+      </w:pPr>
+      <w:r>
+        <w:t xml:space="preserve">Fearing that sponsorships weren’t enough for his fully realized dream, Mark Bentley hit the road, and turned </w:t>
+      </w:r>
+      <w:r>
+        <w:t>Hammer</w:t>
+      </w:r>
+      <w:r>
+        <w:t>-</w:t>
+      </w:r>
+      <w:r>
+        <w:t>Fist News into a travelling circus which broadcast live from various ports across the country. Mark’s flagship</w:t>
+      </w:r>
+      <w:r>
+        <w:t xml:space="preserve"> show</w:t>
+      </w:r>
+      <w:r>
+        <w:t xml:space="preserve"> was soon </w:t>
+      </w:r>
+      <w:r>
+        <w:t>selling out auditoriums and pool halls in cities most Americans have never heard of. He brought along local talent, vendors, comedians, rock stars, and would top the show with a Bentley broadcast filled</w:t>
+      </w:r>
+      <w:r>
+        <w:t xml:space="preserve"> with screaming, cursing, and </w:t>
+      </w:r>
+      <w:r>
+        <w:t>sometimes-destructive climaxes such as the time he used a sl</w:t>
+      </w:r>
+      <w:r>
+        <w:t>e</w:t>
+      </w:r>
+      <w:r>
+        <w:t>dge h</w:t>
+      </w:r>
+      <w:r>
+        <w:t xml:space="preserve">ammer to destroy a </w:t>
+      </w:r>
+      <w:r>
+        <w:t>Kia Forte while sc</w:t>
+      </w:r>
+      <w:r>
+        <w:t>reaming about unfair trade laws</w:t>
+      </w:r>
+      <w:r>
+        <w:t>. Bentley capped off that show by handing his sludge hammer off to a team o</w:t>
+      </w:r>
+      <w:r>
+        <w:t>f Ford assembly workers, and drove</w:t>
+      </w:r>
+      <w:r>
+        <w:t xml:space="preserve"> off stage in brand new Ford Focus to let them finish the job. He had a taste for the theatrical and his performances</w:t>
+      </w:r>
+      <w:r>
+        <w:t xml:space="preserve">, </w:t>
+      </w:r>
+      <w:r>
+        <w:t>all</w:t>
+      </w:r>
+      <w:r>
+        <w:t xml:space="preserve"> broadcast for free online</w:t>
+      </w:r>
+      <w:r>
+        <w:t>,</w:t>
+      </w:r>
+      <w:r>
+        <w:t xml:space="preserve"> were gaining immense popularity. Despite molding </w:t>
+      </w:r>
+      <w:r>
+        <w:lastRenderedPageBreak/>
+        <w:t>himself into a joke of sorts, Mark had made himself untouchable</w:t>
+      </w:r>
+      <w:r>
+        <w:t>;</w:t>
+      </w:r>
+      <w:r>
+        <w:t xml:space="preserve"> securing his revenue streams and cementing himself a place in the pantheon of </w:t>
+      </w:r>
+      <w:r>
+        <w:t xml:space="preserve">journalism, if you dare call him such a thing. </w:t>
+      </w:r>
+    </w:p>
+    <w:p>
+      <w:pPr>
+        <w:pStyle w:val="NoSpacing"/>
+      </w:pPr>
+      <w:r>
+        <w:t>I was</w:t>
+      </w:r>
+      <w:r>
+        <w:t xml:space="preserve"> turned on to Mark Bentley by a </w:t>
+      </w:r>
+      <w:r>
+        <w:t>colleague</w:t>
+      </w:r>
+      <w:r>
+        <w:t xml:space="preserve"> at the hospital</w:t>
+      </w:r>
+      <w:r>
+        <w:t xml:space="preserve"> who had a flair for the supernatural, and paranoia. I never took the Bentley too seriously, but</w:t>
+      </w:r>
+      <w:r>
+        <w:t xml:space="preserve"> over time,</w:t>
+      </w:r>
+      <w:r>
+        <w:t xml:space="preserve"> I grew fond of his antics and taste for the </w:t>
+      </w:r>
+      <w:r>
+        <w:t>melodramatic</w:t>
+      </w:r>
+      <w:r>
+        <w:t xml:space="preserve">. The man was a bit of a comedian to me, and while I didn’t care to admit it, I found myself becoming a regular listener, even considering going to one of his frequent shows in the Tampa area where we are both natives. </w:t>
+      </w:r>
+    </w:p>
+    <w:p>
+      <w:pPr>
+        <w:pStyle w:val="NoSpacing"/>
+      </w:pPr>
+    </w:p>
+    <w:p>
+      <w:pPr>
+        <w:pStyle w:val="NoSpacing"/>
+      </w:pPr>
+      <w:r>
+        <w:t xml:space="preserve">When he visited us at the Memorial Hospital in Tampa it came as </w:t>
+      </w:r>
+      <w:r>
+        <w:t>a surprise</w:t>
+      </w:r>
+      <w:r>
+        <w:t xml:space="preserve"> despite his obvious visual health issues. </w:t>
+      </w:r>
+      <w:r>
+        <w:t xml:space="preserve">The hospital became alive with uneasy buzz ranging from hate, to concealed admiration, and whispers of his health concerns echoed through the hall, especially </w:t>
+      </w:r>
+      <w:r>
+        <w:t>exciting the</w:t>
+      </w:r>
+      <w:r>
+        <w:t xml:space="preserve"> fellow </w:t>
+      </w:r>
+      <w:r>
+        <w:t>s</w:t>
+      </w:r>
+      <w:r>
+        <w:t xml:space="preserve">urgical technologist </w:t>
+      </w:r>
+      <w:r>
+        <w:t>who</w:t>
+      </w:r>
+      <w:r>
+        <w:t xml:space="preserve"> first</w:t>
+      </w:r>
+      <w:r>
+        <w:t xml:space="preserve"> introduced me</w:t>
+      </w:r>
+      <w:r>
+        <w:t xml:space="preserve"> to the eccentric entertainer. </w:t>
+      </w:r>
+      <w:r>
+        <w:t xml:space="preserve">When </w:t>
+      </w:r>
+      <w:r>
+        <w:t xml:space="preserve">the word came out that Mark needed open heart surgery, the hospital gossip </w:t>
+      </w:r>
+      <w:r>
+        <w:t>became livelier</w:t>
+      </w:r>
+      <w:r>
+        <w:t xml:space="preserve"> than ever. Mark Bentley, not wanting to leave his beloved home state</w:t>
+      </w:r>
+      <w:r>
+        <w:t>,</w:t>
+      </w:r>
+      <w:r>
+        <w:t xml:space="preserve"> while still wanting to secure the best heart surgeon in the </w:t>
+      </w:r>
+      <w:r>
+        <w:t xml:space="preserve">country, had opted to sign up </w:t>
+      </w:r>
+      <w:r>
+        <w:t>for</w:t>
+      </w:r>
+      <w:r>
+        <w:t xml:space="preserve"> the da Vinci System; a </w:t>
+      </w:r>
+      <w:r>
+        <w:t>surgical</w:t>
+      </w:r>
+      <w:r>
+        <w:t xml:space="preserve"> procedure in which a doctor using a control monitor could perform the </w:t>
+      </w:r>
+      <w:r>
+        <w:t>surgery from across the country</w:t>
+      </w:r>
+      <w:r>
+        <w:t xml:space="preserve"> while </w:t>
+      </w:r>
+      <w:r>
+        <w:t xml:space="preserve">a robot copied his movements </w:t>
+      </w:r>
+      <w:r>
+        <w:t>with a spectacular degree of accuracy. Us surgical</w:t>
+      </w:r>
+      <w:r>
+        <w:t xml:space="preserve"> technologists</w:t>
+      </w:r>
+      <w:r>
+        <w:t xml:space="preserve"> had had a fair amount of experience with the da Vinci system, and I </w:t>
+      </w:r>
+      <w:r>
+        <w:t>enjoyed working with the machine</w:t>
+      </w:r>
+      <w:r>
+        <w:t xml:space="preserve"> because its involvement limited my own to basic operating room sanitation</w:t>
+      </w:r>
+      <w:r>
+        <w:t xml:space="preserve"> while</w:t>
+      </w:r>
+      <w:r>
+        <w:t xml:space="preserve"> the duty of prepping the robot was passed onto a more </w:t>
+      </w:r>
+      <w:r>
+        <w:t xml:space="preserve">specialized </w:t>
+      </w:r>
+      <w:r>
+        <w:t>colleague. The operations had been a doozy in the past,</w:t>
+      </w:r>
+      <w:r>
+        <w:t xml:space="preserve"> and fascinated me to no extent</w:t>
+      </w:r>
+      <w:r>
+        <w:t>,</w:t>
+      </w:r>
+      <w:r>
+        <w:t xml:space="preserve"> so when word came out that Mark Bentley would be undergoing the robotic knife, I jumped at the opportunity to work it. Disappointing my eager co-worker, I was assigned to the surgery instead of himself and would bear witness to </w:t>
+      </w:r>
+      <w:r>
+        <w:t>the strangest incident</w:t>
+      </w:r>
+      <w:r>
+        <w:t>s</w:t>
+      </w:r>
+      <w:r>
+        <w:t xml:space="preserve"> in my</w:t>
+      </w:r>
+      <w:r>
+        <w:t xml:space="preserve"> conventional</w:t>
+      </w:r>
+      <w:r>
+        <w:t xml:space="preserve"> life. </w:t>
+      </w:r>
+    </w:p>
+    <w:p>
+      <w:pPr>
+        <w:pStyle w:val="NoSpacing"/>
+      </w:pPr>
+    </w:p>
+    <w:p>
+      <w:pPr>
+        <w:pStyle w:val="NoSpacing"/>
+      </w:pPr>
+      <w:r>
+        <w:t>The surgery came with the inevitability of a Florida rainstorm</w:t>
+      </w:r>
+      <w:r>
+        <w:t xml:space="preserve">; </w:t>
+      </w:r>
+      <w:r>
+        <w:t xml:space="preserve">popping up in my schedule faster than I had ever anticipated. </w:t>
+      </w:r>
+      <w:r>
+        <w:t xml:space="preserve">The </w:t>
+      </w:r>
+      <w:r>
+        <w:t>day before, America had</w:t>
+      </w:r>
+      <w:r>
+        <w:t xml:space="preserve"> announced the largest military strike in five years on an area in eastern Afghanistan. Normally, Mark would have had his greasy fingers all over the story, but that day he was in a hospital having a hard time refraining from eating</w:t>
+      </w:r>
+      <w:r>
+        <w:t>,</w:t>
+      </w:r>
+      <w:r>
+        <w:t xml:space="preserve"> while</w:t>
       </w:r>
       <w:r>
         <w:t xml:space="preserve"> </w:t>
       </w:r>
       <w:r>
-        <w:t>and any video of Mark gush</w:t>
-      </w:r>
-      <w:r>
-        <w:t xml:space="preserve">ing hate </w:t>
-      </w:r>
-      <w:r>
-        <w:t>from his</w:t>
-      </w:r>
-      <w:r>
-        <w:t xml:space="preserve"> mouth could arrange an ar</w:t>
-      </w:r>
-      <w:r>
-        <w:t xml:space="preserve">ray </w:t>
-      </w:r>
-      <w:r>
-        <w:t xml:space="preserve">of angry minions in a moment’s notice. </w:t>
-      </w:r>
-    </w:p>
-    <w:p>
-      <w:pPr>
-        <w:pStyle w:val="NoSpacing"/>
-      </w:pPr>
-    </w:p>
-    <w:p>
-      <w:pPr>
-        <w:pStyle w:val="NoSpacing"/>
-      </w:pPr>
-      <w:r>
-        <w:t xml:space="preserve">At first, news conglomerates were slow to </w:t>
-      </w:r>
-      <w:r>
-        <w:t>respond</w:t>
-      </w:r>
-      <w:r>
-        <w:t xml:space="preserve">, but </w:t>
-      </w:r>
-      <w:r>
-        <w:t>it didn’t take them long to realize that</w:t>
-      </w:r>
-      <w:r>
-        <w:t xml:space="preserve"> Mark Bentley was a </w:t>
-      </w:r>
-      <w:r>
-        <w:t xml:space="preserve">serious </w:t>
-      </w:r>
-      <w:r>
-        <w:t>threat to their revenue, audience, and agenda. The attempts to discredit him grew far and wide, but were largely unsuccessful. Being</w:t>
-      </w:r>
-      <w:r>
-        <w:t xml:space="preserve"> the fat, bald, unbashful person</w:t>
-      </w:r>
-      <w:r>
-        <w:t xml:space="preserve"> that he was, Mark was hardly the kind of man who couldn’t take a shot. </w:t>
-      </w:r>
-      <w:r>
-        <w:t>He rolled with the punches</w:t>
-      </w:r>
-      <w:r>
-        <w:t xml:space="preserve"> and ignored </w:t>
-      </w:r>
-      <w:r>
-        <w:t xml:space="preserve">the criticism while continuing </w:t>
-      </w:r>
-      <w:r>
-        <w:t>to publish</w:t>
-      </w:r>
-      <w:r>
-        <w:t xml:space="preserve"> the aggressive and controversial stories his listeners loved. His enemies eventua</w:t>
-      </w:r>
-      <w:r>
-        <w:t>l</w:t>
-      </w:r>
-      <w:r>
-        <w:t>l</w:t>
-      </w:r>
-      <w:r>
-        <w:t>y</w:t>
-      </w:r>
-      <w:r>
-        <w:t xml:space="preserve"> came for his sponsorship, but he confided with exclusive sponsors who weren’t afraid to shy away from his extremities. </w:t>
-      </w:r>
-      <w:r>
-        <w:t xml:space="preserve">His vision materialized in a flag </w:t>
-      </w:r>
-      <w:r>
-        <w:t xml:space="preserve">built </w:t>
-      </w:r>
-      <w:r>
-        <w:t>of</w:t>
-      </w:r>
-      <w:r>
-        <w:t xml:space="preserve"> weapon accessories, cigar brands, </w:t>
-      </w:r>
-      <w:r>
-        <w:t xml:space="preserve">and </w:t>
-      </w:r>
-      <w:r>
-        <w:t xml:space="preserve">choice whiskeys, </w:t>
-      </w:r>
-      <w:r>
-        <w:t xml:space="preserve">and </w:t>
-      </w:r>
-      <w:r>
-        <w:t>Mark</w:t>
-      </w:r>
-      <w:r>
-        <w:t xml:space="preserve"> was finding</w:t>
-      </w:r>
-      <w:r>
-        <w:t xml:space="preserve"> new ways to monetize his content </w:t>
-      </w:r>
-      <w:r>
-        <w:t>by</w:t>
-      </w:r>
-      <w:r>
-        <w:t xml:space="preserve"> integrat</w:t>
-      </w:r>
-      <w:r>
-        <w:t>ing</w:t>
-      </w:r>
-      <w:r>
-        <w:t xml:space="preserve"> his partnerships into his programs, and sometimes</w:t>
-      </w:r>
-      <w:r>
-        <w:t xml:space="preserve"> news</w:t>
-      </w:r>
-      <w:r>
-        <w:t xml:space="preserve"> stories. </w:t>
-      </w:r>
-    </w:p>
-    <w:p>
-      <w:pPr>
-        <w:pStyle w:val="NoSpacing"/>
-      </w:pPr>
-    </w:p>
-    <w:p>
-      <w:pPr>
-        <w:pStyle w:val="NoSpacing"/>
-      </w:pPr>
-      <w:r>
-        <w:t xml:space="preserve">Fearing that sponsorships weren’t enough for his fully realized dream, Mark Bentley hit the road, and turned </w:t>
-      </w:r>
-      <w:r>
-        <w:t>Hammer</w:t>
-      </w:r>
-      <w:r>
-        <w:t>-</w:t>
-      </w:r>
-      <w:r>
-        <w:t>Fist News into a travelling circus which broadcast live from various ports across the country. Mark’s flagship</w:t>
-      </w:r>
-      <w:r>
-        <w:t xml:space="preserve"> show</w:t>
-      </w:r>
-      <w:r>
-        <w:t xml:space="preserve"> was soon </w:t>
-      </w:r>
-      <w:r>
-        <w:t>selling out auditoriums and pool halls in cities most Americans have never heard of. He brought along local talent, vendors, comedians, rock stars, and would top the show with a Bentley broadcast filled</w:t>
-      </w:r>
-      <w:r>
-        <w:t xml:space="preserve"> with screaming, cursing, and </w:t>
-      </w:r>
-      <w:r>
-        <w:t>sometimes-destructive climaxes such as the time he used a sl</w:t>
-      </w:r>
-      <w:r>
-        <w:t>e</w:t>
-      </w:r>
-      <w:r>
-        <w:t>dge h</w:t>
-      </w:r>
-      <w:r>
-        <w:t>ammer to destroy a brand-</w:t>
-      </w:r>
-      <w:r>
-        <w:t>new Kia Forte while sc</w:t>
-      </w:r>
-      <w:r>
-        <w:t>reaming about unfair trade laws</w:t>
-      </w:r>
-      <w:r>
-        <w:t>. Bentley capped off that show by handing his sludge hammer off to a team o</w:t>
-      </w:r>
-      <w:r>
-        <w:t>f Ford assembly workers, and drove</w:t>
-      </w:r>
-      <w:r>
-        <w:t xml:space="preserve"> off stage in brand new Ford Focus to let them finish the job. He had a taste for the theatrical and his performances, while still broadcast for free online, were gaining immense popularity. </w:t>
-      </w:r>
-      <w:r>
-        <w:lastRenderedPageBreak/>
-        <w:t>Despite molding himself into a joke of sorts, Mark had made himself untouchable</w:t>
+        <w:t xml:space="preserve">complaining to the nurse who was </w:t>
+      </w:r>
+      <w:r>
+        <w:t>unlucky enough to be charged with</w:t>
+      </w:r>
+      <w:r>
+        <w:t xml:space="preserve"> </w:t>
+      </w:r>
+      <w:r>
+        <w:t>shaving</w:t>
+      </w:r>
+      <w:r>
+        <w:t xml:space="preserve"> the</w:t>
+      </w:r>
+      <w:r>
+        <w:t xml:space="preserve"> heaps of hair o</w:t>
+      </w:r>
+      <w:r>
+        <w:t>ff</w:t>
+      </w:r>
+      <w:r>
+        <w:t xml:space="preserve"> his barreled chest. Soon after, the anesthetics kicked in, and the boisterous mind </w:t>
+      </w:r>
+      <w:r>
+        <w:t>was</w:t>
+      </w:r>
+      <w:r>
+        <w:t xml:space="preserve"> put to sleep for the very last time. </w:t>
+      </w:r>
+      <w:r>
+        <w:t>I spent a fair amount of ti</w:t>
+      </w:r>
+      <w:r>
+        <w:t xml:space="preserve">me prepping the operating room </w:t>
+      </w:r>
+      <w:r>
+        <w:t xml:space="preserve">while another </w:t>
+      </w:r>
+      <w:r>
+        <w:t>technician prepared the machine</w:t>
       </w:r>
       <w:r>
         <w:t>;</w:t>
       </w:r>
       <w:r>
-        <w:t xml:space="preserve"> securing his revenue streams and cementing himself a place in the pantheon of </w:t>
-      </w:r>
-      <w:r>
-        <w:t xml:space="preserve">journalism, if you dare call him such a thing. </w:t>
-      </w:r>
-    </w:p>
-    <w:p>
-      <w:pPr>
-        <w:pStyle w:val="NoSpacing"/>
-      </w:pPr>
-      <w:r>
-        <w:t>I was</w:t>
-      </w:r>
-      <w:r>
-        <w:t xml:space="preserve"> turned on to Mark Bentley by a </w:t>
-      </w:r>
-      <w:r>
-        <w:t>colleague</w:t>
-      </w:r>
-      <w:r>
-        <w:t xml:space="preserve"> at the hospital</w:t>
-      </w:r>
-      <w:r>
-        <w:t xml:space="preserve"> who had a flair for the supernatural, and paranoia. I never took the Bentley too seriously, but</w:t>
-      </w:r>
-      <w:r>
-        <w:t xml:space="preserve"> over time,</w:t>
-      </w:r>
-      <w:r>
-        <w:t xml:space="preserve"> I grew fond of his antics and taste for the </w:t>
-      </w:r>
-      <w:r>
-        <w:t>melodramatic</w:t>
-      </w:r>
-      <w:r>
-        <w:t xml:space="preserve">. The man was a bit of a comedian to me, and while I didn’t care to admit it, I found myself becoming a regular listener, even considering going to one of his frequent shows in the Tampa area where we are both natives. </w:t>
-      </w:r>
-    </w:p>
-    <w:p>
-      <w:pPr>
-        <w:pStyle w:val="NoSpacing"/>
-      </w:pPr>
-    </w:p>
-    <w:p>
-      <w:pPr>
-        <w:pStyle w:val="NoSpacing"/>
-      </w:pPr>
-      <w:r>
-        <w:t xml:space="preserve">When he visited us at the Memorial Hospital in Tampa it came as </w:t>
-      </w:r>
-      <w:r>
-        <w:t>a surprise</w:t>
-      </w:r>
-      <w:r>
-        <w:t xml:space="preserve"> despite his obvious visual health issues. </w:t>
-      </w:r>
-      <w:r>
-        <w:t xml:space="preserve">The hospital became alive with uneasy buzz ranging from hate, to concealed admiration, and whispers of his health concerns echoed through the hall, especially </w:t>
-      </w:r>
-      <w:r>
-        <w:t>exciting the</w:t>
-      </w:r>
-      <w:r>
-        <w:t xml:space="preserve"> fellow </w:t>
-      </w:r>
-      <w:r>
-        <w:t>s</w:t>
-      </w:r>
-      <w:r>
-        <w:t xml:space="preserve">urgical technologist </w:t>
-      </w:r>
-      <w:r>
-        <w:t>who</w:t>
-      </w:r>
-      <w:r>
-        <w:t xml:space="preserve"> first</w:t>
-      </w:r>
-      <w:r>
-        <w:t xml:space="preserve"> introduced me</w:t>
-      </w:r>
-      <w:r>
-        <w:t xml:space="preserve"> to the eccentric entertainer. </w:t>
-      </w:r>
-      <w:r>
-        <w:t xml:space="preserve">When </w:t>
-      </w:r>
-      <w:r>
-        <w:t xml:space="preserve">the word came out that Mark needed open heart surgery, the hospital gossip </w:t>
-      </w:r>
-      <w:r>
-        <w:t>became livelier</w:t>
-      </w:r>
-      <w:r>
-        <w:t xml:space="preserve"> than ever. Mark Bentley, not wanting to leave his beloved home state</w:t>
-      </w:r>
-      <w:r>
-        <w:t>,</w:t>
-      </w:r>
-      <w:r>
-        <w:t xml:space="preserve"> while still wanting to secure the best heart surgeon in the </w:t>
-      </w:r>
-      <w:r>
-        <w:t xml:space="preserve">country, had opted to sign up </w:t>
-      </w:r>
-      <w:r>
-        <w:t>for</w:t>
-      </w:r>
-      <w:r>
-        <w:t xml:space="preserve"> the da Vinci System; a </w:t>
-      </w:r>
-      <w:r>
-        <w:t>surgical</w:t>
-      </w:r>
-      <w:r>
-        <w:t xml:space="preserve"> procedure in which a doctor using a control monitor could perform the </w:t>
-      </w:r>
-      <w:r>
-        <w:t>surgery from across the country</w:t>
-      </w:r>
-      <w:r>
-        <w:t xml:space="preserve"> while </w:t>
-      </w:r>
-      <w:r>
-        <w:t xml:space="preserve">a robot copied his movements </w:t>
-      </w:r>
-      <w:r>
-        <w:t>with a spectacular degree of accuracy. Us surgical</w:t>
-      </w:r>
-      <w:r>
-        <w:t xml:space="preserve"> technologists</w:t>
-      </w:r>
-      <w:r>
-        <w:t xml:space="preserve"> had had a fair amount of experience with the da Vinci system, and I </w:t>
-      </w:r>
-      <w:r>
-        <w:t>enjoyed working with the machine</w:t>
-      </w:r>
-      <w:r>
-        <w:t xml:space="preserve"> because its involvement limited my own to basic operating room sanitation</w:t>
-      </w:r>
-      <w:r>
-        <w:t xml:space="preserve"> while</w:t>
-      </w:r>
-      <w:r>
-        <w:t xml:space="preserve"> the duty of prepping the robot was passed onto a more </w:t>
-      </w:r>
-      <w:r>
-        <w:t xml:space="preserve">specialized </w:t>
-      </w:r>
-      <w:r>
-        <w:t>colleague. The operations had been a doozy in the past,</w:t>
-      </w:r>
-      <w:r>
-        <w:t xml:space="preserve"> and fascinated me to no extent</w:t>
-      </w:r>
-      <w:r>
-        <w:t>,</w:t>
-      </w:r>
-      <w:r>
-        <w:t xml:space="preserve"> so when word came out that Mark Bentley would be undergoing the robotic knife, I jumped at the opportunity to work it. Disappointing my eager co-worker, I was assigned to the surgery instead of himself and would bear witness to </w:t>
-      </w:r>
-      <w:r>
-        <w:t>the strangest incident</w:t>
-      </w:r>
-      <w:r>
-        <w:t>s</w:t>
-      </w:r>
-      <w:r>
-        <w:t xml:space="preserve"> in my</w:t>
-      </w:r>
-      <w:r>
-        <w:t xml:space="preserve"> conventional</w:t>
-      </w:r>
-      <w:r>
-        <w:t xml:space="preserve"> life. </w:t>
-      </w:r>
-    </w:p>
-    <w:p>
-      <w:pPr>
-        <w:pStyle w:val="NoSpacing"/>
-      </w:pPr>
-    </w:p>
-    <w:p>
-      <w:pPr>
-        <w:pStyle w:val="NoSpacing"/>
-      </w:pPr>
-      <w:r>
-        <w:t>The surgery came with the inevitability of a Florida rainstorm</w:t>
-      </w:r>
-      <w:r>
-        <w:t xml:space="preserve">; </w:t>
-      </w:r>
-      <w:r>
-        <w:t xml:space="preserve">popping up in my schedule faster than I had ever anticipated. </w:t>
-      </w:r>
-      <w:r>
-        <w:t xml:space="preserve">The </w:t>
-      </w:r>
-      <w:r>
-        <w:t>day before, America had</w:t>
-      </w:r>
-      <w:r>
-        <w:t xml:space="preserve"> announced the largest military strike in five years on an area in eastern Afghanistan. Normally, Mark would have had his greasy fingers all over the story, but that day he was in a hospital having a hard time refraining from eating</w:t>
-      </w:r>
-      <w:r>
-        <w:t xml:space="preserve"> while</w:t>
-      </w:r>
-      <w:r>
-        <w:t xml:space="preserve"> </w:t>
-      </w:r>
-      <w:r>
-        <w:t xml:space="preserve">complaining to the nurse who was </w:t>
-      </w:r>
-      <w:r>
-        <w:t>unlucky enough to be charged with</w:t>
-      </w:r>
-      <w:r>
-        <w:t xml:space="preserve"> </w:t>
-      </w:r>
-      <w:r>
-        <w:t>shaving</w:t>
-      </w:r>
-      <w:r>
-        <w:t xml:space="preserve"> the</w:t>
-      </w:r>
-      <w:r>
-        <w:t xml:space="preserve"> heaps of hair o</w:t>
-      </w:r>
-      <w:r>
-        <w:t>ff</w:t>
-      </w:r>
-      <w:r>
-        <w:t xml:space="preserve"> his barreled chest. Soon after, the anesthetics kicked in, and the boisterous mind </w:t>
-      </w:r>
-      <w:r>
-        <w:t>was</w:t>
-      </w:r>
-      <w:r>
-        <w:t xml:space="preserve"> put to sleep for the very last time. </w:t>
-      </w:r>
-      <w:r>
-        <w:t>I spent a fair amount of ti</w:t>
-      </w:r>
-      <w:r>
-        <w:t xml:space="preserve">me prepping the operating room </w:t>
-      </w:r>
-      <w:r>
-        <w:t xml:space="preserve">while another </w:t>
-      </w:r>
-      <w:r>
-        <w:t>technician prepared the machine</w:t>
-      </w:r>
-      <w:r>
-        <w:t>;</w:t>
-      </w:r>
-      <w:r>
         <w:t xml:space="preserve"> both of us being careful to not make a mistake while in the spo</w:t>
       </w:r>
       <w:r>
@@ -802,6 +860,9 @@
       </w:r>
       <w:r>
         <w:t>pinched</w:t>
+      </w:r>
+      <w:r>
+        <w:t xml:space="preserve"> nose</w:t>
       </w:r>
       <w:r>
         <w:t xml:space="preserve"> towards the camera, the New York man surveyed the room,</w:t>
@@ -1408,66 +1469,56 @@
         <w:t>were lost and saved</w:t>
       </w:r>
       <w:r>
+        <w:t xml:space="preserve">, and it seemed as though that day in </w:t>
+      </w:r>
+      <w:r>
+        <w:t>OR was nothing but a distant memory.</w:t>
+      </w:r>
+      <w:r>
+        <w:t xml:space="preserve"> Yet</w:t>
+      </w:r>
+      <w:r>
+        <w:t xml:space="preserve">, with my final days </w:t>
+      </w:r>
+      <w:r>
+        <w:t xml:space="preserve">at the hospital </w:t>
+      </w:r>
+      <w:r>
+        <w:t xml:space="preserve">approaching, I fear that that memory will fade into obscurity to the point where no one will know what had </w:t>
+      </w:r>
+      <w:r>
+        <w:t>actually</w:t>
+      </w:r>
+      <w:r>
+        <w:t xml:space="preserve"> occurred</w:t>
+      </w:r>
+      <w:r>
+        <w:t>. I was present during Mark Bentley’s d</w:t>
+      </w:r>
+      <w:r>
+        <w:t xml:space="preserve">eath. They said it was a </w:t>
+      </w:r>
+      <w:r>
+        <w:t xml:space="preserve">malfunction, but myself and the other witnesses </w:t>
+      </w:r>
+      <w:r>
+        <w:t>know the appalling</w:t>
+      </w:r>
+      <w:r>
+        <w:t xml:space="preserve"> truth. I have been seen enough da Vinci</w:t>
+      </w:r>
+      <w:r>
+        <w:t xml:space="preserve"> Surgeries to </w:t>
+      </w:r>
+      <w:r>
+        <w:t xml:space="preserve">be familiar with </w:t>
+      </w:r>
+      <w:r>
+        <w:t>how they behave</w:t>
+      </w:r>
+      <w:r>
         <w:t xml:space="preserve">, and </w:t>
       </w:r>
-      <w:proofErr w:type="gramStart"/>
-      <w:r>
-        <w:t>it seemed as though</w:t>
-      </w:r>
-      <w:proofErr w:type="gramEnd"/>
-      <w:r>
-        <w:t xml:space="preserve"> that day in </w:t>
-      </w:r>
-      <w:r>
-        <w:t>OR was nothing but a distant memory.</w:t>
-      </w:r>
-      <w:r>
-        <w:t xml:space="preserve"> Yet</w:t>
-      </w:r>
-      <w:r>
-        <w:t xml:space="preserve">, with my final days </w:t>
-      </w:r>
-      <w:r>
-        <w:t xml:space="preserve">at the hospital </w:t>
-      </w:r>
-      <w:r>
-        <w:t xml:space="preserve">approaching, I fear that that memory will fade into obscurity to the point where no one will know what had </w:t>
-      </w:r>
-      <w:proofErr w:type="gramStart"/>
-      <w:r>
-        <w:t>actually</w:t>
-      </w:r>
-      <w:r>
-        <w:t xml:space="preserve"> occurred</w:t>
-      </w:r>
-      <w:proofErr w:type="gramEnd"/>
-      <w:r>
-        <w:t>. I was present during Mark Bentley’s d</w:t>
-      </w:r>
-      <w:r>
-        <w:t xml:space="preserve">eath. They said it was a </w:t>
-      </w:r>
-      <w:r>
-        <w:t xml:space="preserve">malfunction, but myself and the other witnesses </w:t>
-      </w:r>
-      <w:r>
-        <w:t>know the appalling</w:t>
-      </w:r>
-      <w:r>
-        <w:t xml:space="preserve"> truth. I have been seen enough da Vinci</w:t>
-      </w:r>
-      <w:r>
-        <w:t xml:space="preserve"> Surgeries to </w:t>
-      </w:r>
-      <w:r>
-        <w:t xml:space="preserve">be familiar with </w:t>
-      </w:r>
-      <w:r>
-        <w:t>how they behave</w:t>
-      </w:r>
-      <w:r>
-        <w:t xml:space="preserve">, and </w:t>
-      </w:r>
       <w:r>
         <w:t xml:space="preserve">I am certain that </w:t>
       </w:r>
@@ -1628,11 +1679,9 @@
       <w:r>
         <w:t xml:space="preserve">Instead, people should be asking </w:t>
       </w:r>
-      <w:proofErr w:type="gramStart"/>
-      <w:r>
-        <w:t>whether or not</w:t>
-      </w:r>
-      <w:proofErr w:type="gramEnd"/>
+      <w:r>
+        <w:t>whether</w:t>
+      </w:r>
       <w:r>
         <w:t xml:space="preserve"> it will happen again.</w:t>
       </w:r>
@@ -1659,15 +1708,6 @@
       <w:r>
         <w:t>G.D. Goya</w:t>
       </w:r>
-    </w:p>
-    <w:p>
-      <w:pPr>
-        <w:pStyle w:val="NoSpacing"/>
-        <w:numPr>
-          <w:ilvl w:val="0"/>
-          <w:numId w:val="1"/>
-        </w:numPr>
-      </w:pPr>
     </w:p>
     <w:sectPr>
       <w:pgSz w:w="12240" w:h="15840"/>
@@ -1680,7 +1720,7 @@
 </file>
 
 <file path=word/numbering.xml><?xml version="1.0" encoding="utf-8"?>
-<w:numbering xmlns:wpc="http://schemas.microsoft.com/office/word/2010/wordprocessingCanvas" xmlns:cx="http://schemas.microsoft.com/office/drawing/2014/chartex" xmlns:cx1="http://schemas.microsoft.com/office/drawing/2015/9/8/chartex" xmlns:cx2="http://schemas.microsoft.com/office/drawing/2015/10/21/chartex" xmlns:cx3="http://schemas.microsoft.com/office/drawing/2016/5/9/chartex" xmlns:cx4="http://schemas.microsoft.com/office/drawing/2016/5/10/chartex" xmlns:cx5="http://schemas.microsoft.com/office/drawing/2016/5/11/chartex" xmlns:cx6="http://schemas.microsoft.com/office/drawing/2016/5/12/chartex" xmlns:cx7="http://schemas.microsoft.com/office/drawing/2016/5/13/chartex" xmlns:cx8="http://schemas.microsoft.com/office/drawing/2016/5/14/chartex" xmlns:mc="http://schemas.openxmlformats.org/markup-compatibility/2006" xmlns:aink="http://schemas.microsoft.com/office/drawing/2016/ink" xmlns:am3d="http://schemas.microsoft.com/office/drawing/2017/model3d" xmlns:o="urn:schemas-microsoft-com:office:office" xmlns:r="http://schemas.openxmlformats.org/officeDocument/2006/relationships" xmlns:m="http://schemas.openxmlformats.org/officeDocument/2006/math" xmlns:v="urn:schemas-microsoft-com:vml" xmlns:wp14="http://schemas.microsoft.com/office/word/2010/wordprocessingDrawing" xmlns:wp="http://schemas.openxmlformats.org/drawingml/2006/wordprocessingDrawing" xmlns:w10="urn:schemas-microsoft-com:office:word" xmlns:w="http://schemas.openxmlformats.org/wordprocessingml/2006/main" xmlns:w14="http://schemas.microsoft.com/office/word/2010/wordml" xmlns:w15="http://schemas.microsoft.com/office/word/2012/wordml" xmlns:w16cid="http://schemas.microsoft.com/office/word/2016/wordml/cid" xmlns:w16se="http://schemas.microsoft.com/office/word/2015/wordml/symex" xmlns:wpg="http://schemas.microsoft.com/office/word/2010/wordprocessingGroup" xmlns:wpi="http://schemas.microsoft.com/office/word/2010/wordprocessingInk" xmlns:wne="http://schemas.microsoft.com/office/word/2006/wordml" xmlns:wps="http://schemas.microsoft.com/office/word/2010/wordprocessingShape" mc:Ignorable="w14 w15 w16se w16cid wp14">
+<w:numbering xmlns:wpc="http://schemas.microsoft.com/office/word/2010/wordprocessingCanvas" xmlns:cx="http://schemas.microsoft.com/office/drawing/2014/chartex" xmlns:cx1="http://schemas.microsoft.com/office/drawing/2015/9/8/chartex" xmlns:mc="http://schemas.openxmlformats.org/markup-compatibility/2006" xmlns:o="urn:schemas-microsoft-com:office:office" xmlns:r="http://schemas.openxmlformats.org/officeDocument/2006/relationships" xmlns:m="http://schemas.openxmlformats.org/officeDocument/2006/math" xmlns:v="urn:schemas-microsoft-com:vml" xmlns:wp14="http://schemas.microsoft.com/office/word/2010/wordprocessingDrawing" xmlns:wp="http://schemas.openxmlformats.org/drawingml/2006/wordprocessingDrawing" xmlns:w10="urn:schemas-microsoft-com:office:word" xmlns:w="http://schemas.openxmlformats.org/wordprocessingml/2006/main" xmlns:w14="http://schemas.microsoft.com/office/word/2010/wordml" xmlns:w15="http://schemas.microsoft.com/office/word/2012/wordml" xmlns:w16se="http://schemas.microsoft.com/office/word/2015/wordml/symex" xmlns:wpg="http://schemas.microsoft.com/office/word/2010/wordprocessingGroup" xmlns:wpi="http://schemas.microsoft.com/office/word/2010/wordprocessingInk" xmlns:wne="http://schemas.microsoft.com/office/word/2006/wordml" xmlns:wps="http://schemas.microsoft.com/office/word/2010/wordprocessingShape" mc:Ignorable="w14 w15 w16se wp14">
   <w:abstractNum w:abstractNumId="0" w15:restartNumberingAfterBreak="0">
     <w:nsid w:val="4C92513F"/>
     <w:multiLevelType w:val="hybridMultilevel"/>
@@ -1800,7 +1840,7 @@
 </file>
 
 <file path=word/styles.xml><?xml version="1.0" encoding="utf-8"?>
-<w:styles xmlns:mc="http://schemas.openxmlformats.org/markup-compatibility/2006" xmlns:r="http://schemas.openxmlformats.org/officeDocument/2006/relationships" xmlns:w="http://schemas.openxmlformats.org/wordprocessingml/2006/main" xmlns:w14="http://schemas.microsoft.com/office/word/2010/wordml" xmlns:w15="http://schemas.microsoft.com/office/word/2012/wordml" xmlns:w16cid="http://schemas.microsoft.com/office/word/2016/wordml/cid" xmlns:w16se="http://schemas.microsoft.com/office/word/2015/wordml/symex" mc:Ignorable="w14 w15 w16se w16cid">
+<w:styles xmlns:mc="http://schemas.openxmlformats.org/markup-compatibility/2006" xmlns:r="http://schemas.openxmlformats.org/officeDocument/2006/relationships" xmlns:w="http://schemas.openxmlformats.org/wordprocessingml/2006/main" xmlns:w14="http://schemas.microsoft.com/office/word/2010/wordml" xmlns:w15="http://schemas.microsoft.com/office/word/2012/wordml" xmlns:w16se="http://schemas.microsoft.com/office/word/2015/wordml/symex" mc:Ignorable="w14 w15 w16se">
   <w:docDefaults>
     <w:rPrDefault>
       <w:rPr>
@@ -1816,7 +1856,7 @@
       </w:pPr>
     </w:pPrDefault>
   </w:docDefaults>
-  <w:latentStyles w:defLockedState="0" w:defUIPriority="99" w:defSemiHidden="0" w:defUnhideWhenUsed="0" w:defQFormat="0" w:count="375">
+  <w:latentStyles w:defLockedState="0" w:defUIPriority="99" w:defSemiHidden="0" w:defUnhideWhenUsed="0" w:defQFormat="0" w:count="371">
     <w:lsdException w:name="Normal" w:uiPriority="0" w:qFormat="1"/>
     <w:lsdException w:name="heading 1" w:uiPriority="9" w:qFormat="1"/>
     <w:lsdException w:name="heading 2" w:semiHidden="1" w:uiPriority="9" w:unhideWhenUsed="1" w:qFormat="1"/>
@@ -1922,6 +1962,7 @@
     <w:lsdException w:name="HTML Sample" w:semiHidden="1" w:unhideWhenUsed="1"/>
     <w:lsdException w:name="HTML Typewriter" w:semiHidden="1" w:unhideWhenUsed="1"/>
     <w:lsdException w:name="HTML Variable" w:semiHidden="1" w:unhideWhenUsed="1"/>
+    <w:lsdException w:name="Normal Table" w:semiHidden="1" w:unhideWhenUsed="1"/>
     <w:lsdException w:name="annotation subject" w:semiHidden="1" w:unhideWhenUsed="1"/>
     <w:lsdException w:name="No List" w:semiHidden="1" w:unhideWhenUsed="1"/>
     <w:lsdException w:name="Outline List 1" w:semiHidden="1" w:unhideWhenUsed="1"/>
@@ -1968,8 +2009,10 @@
     <w:lsdException w:name="Table Subtle 2" w:semiHidden="1" w:unhideWhenUsed="1"/>
     <w:lsdException w:name="Table Web 1" w:semiHidden="1" w:unhideWhenUsed="1"/>
     <w:lsdException w:name="Table Web 2" w:semiHidden="1" w:unhideWhenUsed="1"/>
+    <w:lsdException w:name="Table Web 3" w:semiHidden="1" w:unhideWhenUsed="1"/>
     <w:lsdException w:name="Balloon Text" w:semiHidden="1" w:unhideWhenUsed="1"/>
     <w:lsdException w:name="Table Grid" w:uiPriority="39"/>
+    <w:lsdException w:name="Table Theme" w:semiHidden="1" w:unhideWhenUsed="1"/>
     <w:lsdException w:name="Placeholder Text" w:semiHidden="1"/>
     <w:lsdException w:name="No Spacing" w:uiPriority="1" w:qFormat="1"/>
     <w:lsdException w:name="Light Shading" w:uiPriority="60"/>
@@ -2185,10 +2228,6 @@
     <w:lsdException w:name="List Table 5 Dark Accent 6" w:uiPriority="50"/>
     <w:lsdException w:name="List Table 6 Colorful Accent 6" w:uiPriority="51"/>
     <w:lsdException w:name="List Table 7 Colorful Accent 6" w:uiPriority="52"/>
-    <w:lsdException w:name="Mention" w:semiHidden="1" w:unhideWhenUsed="1"/>
-    <w:lsdException w:name="Smart Hyperlink" w:semiHidden="1" w:unhideWhenUsed="1"/>
-    <w:lsdException w:name="Hashtag" w:semiHidden="1" w:unhideWhenUsed="1"/>
-    <w:lsdException w:name="Unresolved Mention" w:semiHidden="1" w:unhideWhenUsed="1"/>
   </w:latentStyles>
   <w:style w:type="paragraph" w:default="1" w:styleId="Normal">
     <w:name w:val="Normal"/>

</xml_diff>